<commit_message>
March 2022 work to create executable and corresponding installer for Windows users.
</commit_message>
<xml_diff>
--- a/testing/untitled.docx
+++ b/testing/untitled.docx
@@ -4,17 +4,24 @@
   <w:body>
     <w:p>
       <w:pPr>
-        <w:pStyle w:val="Heading1"/>
-      </w:pPr>
-      <w:bookmarkStart w:id="21" w:name="a-small-test-with-a-new-command-which-worked-until-we-used-it."/>
-      <w:bookmarkEnd w:id="21"/>
-      <w:r>
-        <w:t xml:space="preserve">a small test with a new command!!!! which worked until we used it.</w:t>
+        <w:pStyle w:val="Title"/>
+      </w:pPr>
+      <w:r>
+        <w:t xml:space="preserve">Testing</w:t>
+      </w:r>
+      <w:r>
+        <w:t xml:space="preserve"> </w:t>
+      </w:r>
+      <w:r>
+        <w:t xml:space="preserve">things</w:t>
       </w:r>
     </w:p>
     <w:p>
-      <w:r>
-        <w:t xml:space="preserve">but doesn't work now that I tampered with the rendering command. We need to work out when we can add output_format="all"</w:t>
+      <w:pPr>
+        <w:pStyle w:val="Author"/>
+      </w:pPr>
+      <w:r>
+        <w:t xml:space="preserve">someone</w:t>
       </w:r>
     </w:p>
     <w:p>
@@ -23,7 +30,7 @@
       </w:pPr>
       <w:r>
         <w:rPr>
-          <w:rStyle w:val="KeywordTok"/>
+          <w:rStyle w:val="FunctionTok"/>
         </w:rPr>
         <w:t xml:space="preserve">mean</w:t>
       </w:r>
@@ -35,7 +42,7 @@
       </w:r>
       <w:r>
         <w:rPr>
-          <w:rStyle w:val="KeywordTok"/>
+          <w:rStyle w:val="FunctionTok"/>
         </w:rPr>
         <w:t xml:space="preserve">sample</w:t>
       </w:r>
@@ -49,7 +56,7 @@
         <w:rPr>
           <w:rStyle w:val="DecValTok"/>
         </w:rPr>
-        <w:t xml:space="preserve">40</w:t>
+        <w:t xml:space="preserve">1040</w:t>
       </w:r>
       <w:r>
         <w:rPr>
@@ -61,7 +68,7 @@
         <w:rPr>
           <w:rStyle w:val="DecValTok"/>
         </w:rPr>
-        <w:t xml:space="preserve">6</w:t>
+        <w:t xml:space="preserve">10</w:t>
       </w:r>
       <w:r>
         <w:rPr>
@@ -78,86 +85,66 @@
         <w:rPr>
           <w:rStyle w:val="VerbatimChar"/>
         </w:rPr>
-        <w:t xml:space="preserve">## [1] 16.5</w:t>
+        <w:t xml:space="preserve">## [1] 597.2</w:t>
+      </w:r>
+    </w:p>
+    <w:bookmarkStart w:id="20" w:name="which-version-of-r-are-we-using-though"/>
+    <w:p>
+      <w:pPr>
+        <w:pStyle w:val="Heading2"/>
+      </w:pPr>
+      <w:r>
+        <w:t xml:space="preserve">which version of R are we using though?</w:t>
       </w:r>
     </w:p>
     <w:p>
-      <w:r>
-        <w:t xml:space="preserve">which version though?</w:t>
+      <w:pPr>
+        <w:pStyle w:val="FirstParagraph"/>
+      </w:pPr>
+      <w:r>
+        <w:t xml:space="preserve">R-4.1.2 is being used</w:t>
       </w:r>
     </w:p>
-    <w:p>
-      <w:r>
-        <w:t xml:space="preserve">and what happened? # Let's start again.</w:t>
-      </w:r>
-    </w:p>
-    <w:p>
-      <w:r>
-        <w:t xml:space="preserve">and try to save...</w:t>
-      </w:r>
-    </w:p>
-    <w:p>
-      <w:pPr>
-        <w:pStyle w:val="SourceCode"/>
-      </w:pPr>
-      <w:r>
-        <w:rPr>
-          <w:rStyle w:val="DecValTok"/>
-        </w:rPr>
-        <w:t xml:space="preserve">1</w:t>
-      </w:r>
-      <w:r>
-        <w:rPr>
-          <w:rStyle w:val="NormalTok"/>
-        </w:rPr>
-        <w:t xml:space="preserve">:</w:t>
-      </w:r>
-      <w:r>
-        <w:rPr>
-          <w:rStyle w:val="DecValTok"/>
-        </w:rPr>
-        <w:t xml:space="preserve">4</w:t>
-      </w:r>
-    </w:p>
-    <w:p>
-      <w:pPr>
-        <w:pStyle w:val="SourceCode"/>
-      </w:pPr>
-      <w:r>
-        <w:rPr>
-          <w:rStyle w:val="VerbatimChar"/>
-        </w:rPr>
-        <w:t xml:space="preserve">## [1] 1 2 3 4</w:t>
-      </w:r>
-    </w:p>
-    <w:p>
-      <w:r>
-        <w:t xml:space="preserve">R-3.2.4 being used</w:t>
-      </w:r>
-    </w:p>
+    <w:bookmarkEnd w:id="20"/>
     <w:sectPr/>
   </w:body>
 </w:document>
 </file>
 
+<file path=word/comments.xml><?xml version="1.0" encoding="utf-8"?>
+<w:comments xmlns:w="http://schemas.openxmlformats.org/wordprocessingml/2006/main" xmlns:m="http://schemas.openxmlformats.org/officeDocument/2006/math" xmlns:r="http://schemas.openxmlformats.org/officeDocument/2006/relationships" xmlns:o="urn:schemas-microsoft-com:office:office" xmlns:v="urn:schemas-microsoft-com:vml" xmlns:w10="urn:schemas-microsoft-com:office:word" xmlns:a="http://schemas.openxmlformats.org/drawingml/2006/main" xmlns:pic="http://schemas.openxmlformats.org/drawingml/2006/picture" xmlns:wp="http://schemas.openxmlformats.org/drawingml/2006/wordprocessingDrawing"/>
+</file>
+
 <file path=word/footnotes.xml><?xml version="1.0" encoding="utf-8"?>
-<w:footnotes xmlns:w="http://schemas.openxmlformats.org/wordprocessingml/2006/main" xmlns:m="http://schemas.openxmlformats.org/officeDocument/2006/math" xmlns:r="http://schemas.openxmlformats.org/officeDocument/2006/relationships" xmlns:o="urn:schemas-microsoft-com:office:office" xmlns:v="urn:schemas-microsoft-com:vml" xmlns:w10="urn:schemas-microsoft-com:office:word" xmlns:a="http://schemas.openxmlformats.org/drawingml/2006/main" xmlns:pic="http://schemas.openxmlformats.org/drawingml/2006/picture" xmlns:wp="http://schemas.openxmlformats.org/drawingml/2006/wordprocessingDrawing"/>
+<w:footnotes xmlns:w="http://schemas.openxmlformats.org/wordprocessingml/2006/main" xmlns:m="http://schemas.openxmlformats.org/officeDocument/2006/math" xmlns:r="http://schemas.openxmlformats.org/officeDocument/2006/relationships" xmlns:o="urn:schemas-microsoft-com:office:office" xmlns:v="urn:schemas-microsoft-com:vml" xmlns:w10="urn:schemas-microsoft-com:office:word" xmlns:a="http://schemas.openxmlformats.org/drawingml/2006/main" xmlns:pic="http://schemas.openxmlformats.org/drawingml/2006/picture" xmlns:wp="http://schemas.openxmlformats.org/drawingml/2006/wordprocessingDrawing">
+  <w:footnote w:type="continuationSeparator" w:id="0">
+    <w:p>
+      <w:r>
+        <w:continuationSeparator/>
+      </w:r>
+    </w:p>
+  </w:footnote>
+  <w:footnote w:type="separator" w:id="-1">
+    <w:p>
+      <w:r>
+        <w:separator/>
+      </w:r>
+    </w:p>
+  </w:footnote>
+</w:footnotes>
 </file>
 
 <file path=word/numbering.xml><?xml version="1.0" encoding="utf-8"?>
 <w:numbering xmlns:w="http://schemas.openxmlformats.org/wordprocessingml/2006/main">
-  <w:abstractNum w:abstractNumId="0">
-    <w:nsid w:val="e17f69ba"/>
+  <w:abstractNum w:abstractNumId="990">
+    <w:nsid w:val="A990"/>
     <w:multiLevelType w:val="multilevel"/>
     <w:lvl w:ilvl="0">
       <w:numFmt w:val="bullet"/>
       <w:lvlText w:val=" "/>
       <w:lvlJc w:val="left"/>
       <w:pPr>
-        <w:tabs>
-          <w:tab w:val="num" w:pos="0"/>
-        </w:tabs>
-        <w:ind w:left="480" w:hanging="480"/>
+        <w:ind w:left="720" w:hanging="480"/>
       </w:pPr>
     </w:lvl>
     <w:lvl w:ilvl="1">
@@ -165,10 +152,7 @@
       <w:lvlText w:val=" "/>
       <w:lvlJc w:val="left"/>
       <w:pPr>
-        <w:tabs>
-          <w:tab w:val="num" w:pos="720"/>
-        </w:tabs>
-        <w:ind w:left="1200" w:hanging="480"/>
+        <w:ind w:left="1440" w:hanging="480"/>
       </w:pPr>
     </w:lvl>
     <w:lvl w:ilvl="2">
@@ -176,10 +160,7 @@
       <w:lvlText w:val=" "/>
       <w:lvlJc w:val="left"/>
       <w:pPr>
-        <w:tabs>
-          <w:tab w:val="num" w:pos="1440"/>
-        </w:tabs>
-        <w:ind w:left="1920" w:hanging="480"/>
+        <w:ind w:left="2160" w:hanging="480"/>
       </w:pPr>
     </w:lvl>
     <w:lvl w:ilvl="3">
@@ -187,10 +168,7 @@
       <w:lvlText w:val=" "/>
       <w:lvlJc w:val="left"/>
       <w:pPr>
-        <w:tabs>
-          <w:tab w:val="num" w:pos="2160"/>
-        </w:tabs>
-        <w:ind w:left="2640" w:hanging="480"/>
+        <w:ind w:left="2880" w:hanging="480"/>
       </w:pPr>
     </w:lvl>
     <w:lvl w:ilvl="4">
@@ -198,10 +176,7 @@
       <w:lvlText w:val=" "/>
       <w:lvlJc w:val="left"/>
       <w:pPr>
-        <w:tabs>
-          <w:tab w:val="num" w:pos="2880"/>
-        </w:tabs>
-        <w:ind w:left="3360" w:hanging="480"/>
+        <w:ind w:left="3600" w:hanging="480"/>
       </w:pPr>
     </w:lvl>
     <w:lvl w:ilvl="5">
@@ -209,10 +184,7 @@
       <w:lvlText w:val=" "/>
       <w:lvlJc w:val="left"/>
       <w:pPr>
-        <w:tabs>
-          <w:tab w:val="num" w:pos="3600"/>
-        </w:tabs>
-        <w:ind w:left="4080" w:hanging="480"/>
+        <w:ind w:left="4320" w:hanging="480"/>
       </w:pPr>
     </w:lvl>
     <w:lvl w:ilvl="6">
@@ -220,97 +192,26 @@
       <w:lvlText w:val=" "/>
       <w:lvlJc w:val="left"/>
       <w:pPr>
-        <w:tabs>
-          <w:tab w:val="num" w:pos="4320"/>
-        </w:tabs>
-        <w:ind w:left="4800" w:hanging="480"/>
+        <w:ind w:left="5040" w:hanging="480"/>
       </w:pPr>
     </w:lvl>
-  </w:abstractNum>
-  <w:abstractNum w:abstractNumId="990">
-    <w:nsid w:val="307cadfc"/>
-    <w:multiLevelType w:val="multilevel"/>
-    <w:lvl w:ilvl="0">
+    <w:lvl w:ilvl="7">
       <w:numFmt w:val="bullet"/>
       <w:lvlText w:val=" "/>
       <w:lvlJc w:val="left"/>
       <w:pPr>
-        <w:tabs>
-          <w:tab w:val="num" w:pos="0"/>
-        </w:tabs>
-        <w:ind w:left="480" w:hanging="480"/>
+        <w:ind w:left="5760" w:hanging="480"/>
       </w:pPr>
     </w:lvl>
-    <w:lvl w:ilvl="1">
+    <w:lvl w:ilvl="8">
       <w:numFmt w:val="bullet"/>
       <w:lvlText w:val=" "/>
       <w:lvlJc w:val="left"/>
       <w:pPr>
-        <w:tabs>
-          <w:tab w:val="num" w:pos="720"/>
-        </w:tabs>
-        <w:ind w:left="1200" w:hanging="480"/>
-      </w:pPr>
-    </w:lvl>
-    <w:lvl w:ilvl="2">
-      <w:numFmt w:val="bullet"/>
-      <w:lvlText w:val=" "/>
-      <w:lvlJc w:val="left"/>
-      <w:pPr>
-        <w:tabs>
-          <w:tab w:val="num" w:pos="1440"/>
-        </w:tabs>
-        <w:ind w:left="1920" w:hanging="480"/>
-      </w:pPr>
-    </w:lvl>
-    <w:lvl w:ilvl="3">
-      <w:numFmt w:val="bullet"/>
-      <w:lvlText w:val=" "/>
-      <w:lvlJc w:val="left"/>
-      <w:pPr>
-        <w:tabs>
-          <w:tab w:val="num" w:pos="2160"/>
-        </w:tabs>
-        <w:ind w:left="2640" w:hanging="480"/>
-      </w:pPr>
-    </w:lvl>
-    <w:lvl w:ilvl="4">
-      <w:numFmt w:val="bullet"/>
-      <w:lvlText w:val=" "/>
-      <w:lvlJc w:val="left"/>
-      <w:pPr>
-        <w:tabs>
-          <w:tab w:val="num" w:pos="2880"/>
-        </w:tabs>
-        <w:ind w:left="3360" w:hanging="480"/>
-      </w:pPr>
-    </w:lvl>
-    <w:lvl w:ilvl="5">
-      <w:numFmt w:val="bullet"/>
-      <w:lvlText w:val=" "/>
-      <w:lvlJc w:val="left"/>
-      <w:pPr>
-        <w:tabs>
-          <w:tab w:val="num" w:pos="3600"/>
-        </w:tabs>
-        <w:ind w:left="4080" w:hanging="480"/>
-      </w:pPr>
-    </w:lvl>
-    <w:lvl w:ilvl="6">
-      <w:numFmt w:val="bullet"/>
-      <w:lvlText w:val=" "/>
-      <w:lvlJc w:val="left"/>
-      <w:pPr>
-        <w:tabs>
-          <w:tab w:val="num" w:pos="4320"/>
-        </w:tabs>
-        <w:ind w:left="4800" w:hanging="480"/>
+        <w:ind w:left="6480" w:hanging="480"/>
       </w:pPr>
     </w:lvl>
   </w:abstractNum>
-  <w:num w:numId="1">
-    <w:abstractNumId w:val="0"/>
-  </w:num>
   <w:num w:numId="1000">
     <w:abstractNumId w:val="990"/>
   </w:num>
@@ -322,10 +223,10 @@
   <w:docDefaults>
     <w:rPrDefault>
       <w:rPr>
-        <w:rFonts w:asciiTheme="minorHAnsi" w:eastAsiaTheme="minorHAnsi" w:hAnsiTheme="minorHAnsi" w:cstheme="minorBidi"/>
+        <w:rFonts w:asciiTheme="minorHAnsi" w:cstheme="minorBidi" w:eastAsiaTheme="minorHAnsi" w:hAnsiTheme="minorHAnsi"/>
         <w:sz w:val="24"/>
         <w:szCs w:val="24"/>
-        <w:lang w:val="en-US" w:eastAsia="en-US" w:bidi="ar-SA"/>
+        <w:lang w:bidi="ar-SA" w:eastAsia="en-US" w:val="en-US"/>
       </w:rPr>
     </w:rPrDefault>
     <w:pPrDefault>
@@ -334,51 +235,63 @@
       </w:pPr>
     </w:pPrDefault>
   </w:docDefaults>
-  <w:latentStyles w:defLockedState="0" w:defUIPriority="0" w:defSemiHidden="0" w:defUnhideWhenUsed="0" w:defQFormat="0" w:count="276"/>
-  <w:style w:type="paragraph" w:default="1" w:styleId="Normal">
+  <w:latentStyles w:count="276" w:defLockedState="0" w:defQFormat="0" w:defSemiHidden="0" w:defUIPriority="0" w:defUnhideWhenUsed="0"/>
+  <w:style w:default="1" w:styleId="Normal" w:type="paragraph">
     <w:name w:val="Normal"/>
     <w:qFormat/>
-    <w:pPr>
-      <w:spacing w:before="180" w:after="180"/>
-    </w:pPr>
-  </w:style>
-  <w:style w:type="paragraph" w:styleId="Compact">
+  </w:style>
+  <w:style w:styleId="BodyText" w:type="paragraph">
+    <w:name w:val="Body Text"/>
+    <w:basedOn w:val="Normal"/>
+    <w:link w:val="BodyTextChar"/>
+    <w:pPr>
+      <w:spacing w:after="180" w:before="180"/>
+    </w:pPr>
+    <w:qFormat/>
+  </w:style>
+  <w:style w:customStyle="1" w:styleId="FirstParagraph" w:type="paragraph">
+    <w:name w:val="First Paragraph"/>
+    <w:basedOn w:val="BodyText"/>
+    <w:next w:val="BodyText"/>
+    <w:qFormat/>
+  </w:style>
+  <w:style w:customStyle="1" w:styleId="Compact" w:type="paragraph">
     <w:name w:val="Compact"/>
-    <w:basedOn w:val="Normal"/>
-    <w:qFormat/>
-    <w:pPr>
-      <w:spacing w:before="36" w:after="36"/>
-    </w:pPr>
-  </w:style>
-  <w:style w:type="paragraph" w:styleId="Title">
+    <w:basedOn w:val="BodyText"/>
+    <w:qFormat/>
+    <w:pPr>
+      <w:spacing w:after="36" w:before="36"/>
+    </w:pPr>
+  </w:style>
+  <w:style w:styleId="Title" w:type="paragraph">
     <w:name w:val="Title"/>
     <w:basedOn w:val="Normal"/>
-    <w:next w:val="Normal"/>
-    <w:qFormat/>
-    <w:pPr>
-      <w:keepNext/>
-      <w:keepLines/>
-      <w:spacing w:before="480" w:after="240"/>
+    <w:next w:val="BodyText"/>
+    <w:qFormat/>
+    <w:pPr>
+      <w:keepNext/>
+      <w:keepLines/>
+      <w:spacing w:after="240" w:before="480"/>
       <w:jc w:val="center"/>
     </w:pPr>
     <w:rPr>
-      <w:rFonts w:asciiTheme="majorHAnsi" w:eastAsiaTheme="majorEastAsia" w:hAnsiTheme="majorHAnsi" w:cstheme="majorBidi"/>
+      <w:rFonts w:asciiTheme="majorHAnsi" w:cstheme="majorBidi" w:eastAsiaTheme="majorEastAsia" w:hAnsiTheme="majorHAnsi"/>
       <w:b/>
       <w:bCs/>
-      <w:color w:val="345A8A" w:themeColor="accent1" w:themeShade="B5"/>
+      <w:color w:themeColor="accent1" w:themeShade="B5" w:val="345A8A"/>
       <w:sz w:val="36"/>
       <w:szCs w:val="36"/>
     </w:rPr>
   </w:style>
-  <w:style w:type="paragraph" w:styleId="Subtitle">
+  <w:style w:styleId="Subtitle" w:type="paragraph">
     <w:name w:val="Subtitle"/>
     <w:basedOn w:val="Title"/>
-    <w:next w:val="Normal"/>
-    <w:qFormat/>
-    <w:pPr>
-      <w:keepNext/>
-      <w:keepLines/>
-      <w:spacing w:before="240" w:after="240"/>
+    <w:next w:val="BodyText"/>
+    <w:qFormat/>
+    <w:pPr>
+      <w:keepNext/>
+      <w:keepLines/>
+      <w:spacing w:after="240" w:before="240"/>
       <w:jc w:val="center"/>
     </w:pPr>
     <w:rPr>
@@ -386,9 +299,9 @@
       <w:szCs w:val="30"/>
     </w:rPr>
   </w:style>
-  <w:style w:type="paragraph" w:styleId="Author">
+  <w:style w:customStyle="1" w:styleId="Author" w:type="paragraph">
     <w:name w:val="Author"/>
-    <w:next w:val="Normal"/>
+    <w:next w:val="BodyText"/>
     <w:qFormat/>
     <w:pPr>
       <w:keepNext/>
@@ -396,9 +309,9 @@
       <w:jc w:val="center"/>
     </w:pPr>
   </w:style>
-  <w:style w:type="paragraph" w:styleId="Date">
+  <w:style w:styleId="Date" w:type="paragraph">
     <w:name w:val="Date"/>
-    <w:next w:val="Normal"/>
+    <w:next w:val="BodyText"/>
     <w:qFormat/>
     <w:pPr>
       <w:keepNext/>
@@ -406,22 +319,22 @@
       <w:jc w:val="center"/>
     </w:pPr>
   </w:style>
-  <w:style w:type="paragraph" w:styleId="Abstract">
+  <w:style w:customStyle="1" w:styleId="Abstract" w:type="paragraph">
     <w:name w:val="Abstract"/>
     <w:basedOn w:val="Normal"/>
-    <w:next w:val="Normal"/>
-    <w:qFormat/>
-    <w:pPr>
-      <w:keepNext/>
-      <w:keepLines/>
-      <w:spacing w:before="300" w:after="300"/>
+    <w:next w:val="BodyText"/>
+    <w:qFormat/>
+    <w:pPr>
+      <w:keepNext/>
+      <w:keepLines/>
+      <w:spacing w:after="300" w:before="300"/>
     </w:pPr>
     <w:rPr>
       <w:sz w:val="20"/>
       <w:szCs w:val="20"/>
     </w:rPr>
   </w:style>
-  <w:style w:type="paragraph" w:styleId="Bibliography">
+  <w:style w:styleId="Bibliography" w:type="paragraph">
     <w:name w:val="Bibliography"/>
     <w:basedOn w:val="Normal"/>
     <w:next w:val="Bibliography"/>
@@ -429,133 +342,207 @@
     <w:pPr/>
     <w:rPr/>
   </w:style>
-  <w:style w:type="paragraph" w:styleId="Heading1">
+  <w:style w:styleId="Heading1" w:type="paragraph">
     <w:name w:val="Heading 1"/>
     <w:basedOn w:val="Normal"/>
-    <w:next w:val="Normal"/>
+    <w:next w:val="BodyText"/>
     <w:uiPriority w:val="9"/>
     <w:qFormat/>
     <w:pPr>
       <w:keepNext/>
       <w:keepLines/>
-      <w:spacing w:before="480" w:after="0"/>
+      <w:spacing w:after="0" w:before="480"/>
       <w:outlineLvl w:val="0"/>
     </w:pPr>
     <w:rPr>
-      <w:rFonts w:asciiTheme="majorHAnsi" w:eastAsiaTheme="majorEastAsia" w:hAnsiTheme="majorHAnsi" w:cstheme="majorBidi"/>
+      <w:rFonts w:asciiTheme="majorHAnsi" w:cstheme="majorBidi" w:eastAsiaTheme="majorEastAsia" w:hAnsiTheme="majorHAnsi"/>
       <w:b/>
       <w:bCs/>
-      <w:color w:val="345A8A" w:themeColor="accent1" w:themeShade="B5"/>
+      <w:color w:themeColor="accent1" w:val="4F81BD"/>
       <w:sz w:val="32"/>
       <w:szCs w:val="32"/>
     </w:rPr>
   </w:style>
-  <w:style w:type="paragraph" w:styleId="Heading2">
+  <w:style w:styleId="Heading2" w:type="paragraph">
     <w:name w:val="Heading 2"/>
     <w:basedOn w:val="Normal"/>
-    <w:next w:val="Normal"/>
+    <w:next w:val="BodyText"/>
     <w:uiPriority w:val="9"/>
     <w:unhideWhenUsed/>
     <w:qFormat/>
     <w:pPr>
       <w:keepNext/>
       <w:keepLines/>
-      <w:spacing w:before="200" w:after="0"/>
+      <w:spacing w:after="0" w:before="200"/>
       <w:outlineLvl w:val="1"/>
     </w:pPr>
     <w:rPr>
-      <w:rFonts w:asciiTheme="majorHAnsi" w:eastAsiaTheme="majorEastAsia" w:hAnsiTheme="majorHAnsi" w:cstheme="majorBidi"/>
+      <w:rFonts w:asciiTheme="majorHAnsi" w:cstheme="majorBidi" w:eastAsiaTheme="majorEastAsia" w:hAnsiTheme="majorHAnsi"/>
       <w:b/>
       <w:bCs/>
-      <w:color w:val="4F81BD" w:themeColor="accent1"/>
-      <w:sz w:val="32"/>
-      <w:szCs w:val="32"/>
-    </w:rPr>
-  </w:style>
-  <w:style w:type="paragraph" w:styleId="Heading3">
+      <w:color w:themeColor="accent1" w:val="4F81BD"/>
+      <w:sz w:val="28"/>
+      <w:szCs w:val="28"/>
+    </w:rPr>
+  </w:style>
+  <w:style w:styleId="Heading3" w:type="paragraph">
     <w:name w:val="Heading 3"/>
     <w:basedOn w:val="Normal"/>
-    <w:next w:val="Normal"/>
+    <w:next w:val="BodyText"/>
     <w:uiPriority w:val="9"/>
     <w:unhideWhenUsed/>
     <w:qFormat/>
     <w:pPr>
       <w:keepNext/>
       <w:keepLines/>
-      <w:spacing w:before="200" w:after="0"/>
-      <w:outlineLvl w:val="1"/>
-    </w:pPr>
-    <w:rPr>
-      <w:rFonts w:asciiTheme="majorHAnsi" w:eastAsiaTheme="majorEastAsia" w:hAnsiTheme="majorHAnsi" w:cstheme="majorBidi"/>
+      <w:spacing w:after="0" w:before="200"/>
+      <w:outlineLvl w:val="2"/>
+    </w:pPr>
+    <w:rPr>
+      <w:rFonts w:asciiTheme="majorHAnsi" w:cstheme="majorBidi" w:eastAsiaTheme="majorEastAsia" w:hAnsiTheme="majorHAnsi"/>
       <w:b/>
       <w:bCs/>
-      <w:color w:val="4F81BD" w:themeColor="accent1"/>
-      <w:sz w:val="28"/>
-      <w:szCs w:val="28"/>
-    </w:rPr>
-  </w:style>
-  <w:style w:type="paragraph" w:styleId="Heading4">
+      <w:color w:themeColor="accent1" w:val="4F81BD"/>
+      <w:sz w:val="24"/>
+      <w:szCs w:val="24"/>
+    </w:rPr>
+  </w:style>
+  <w:style w:styleId="Heading4" w:type="paragraph">
     <w:name w:val="Heading 4"/>
     <w:basedOn w:val="Normal"/>
-    <w:next w:val="Normal"/>
+    <w:next w:val="BodyText"/>
     <w:uiPriority w:val="9"/>
     <w:unhideWhenUsed/>
     <w:qFormat/>
     <w:pPr>
       <w:keepNext/>
       <w:keepLines/>
-      <w:spacing w:before="200" w:after="0"/>
-      <w:outlineLvl w:val="1"/>
-    </w:pPr>
-    <w:rPr>
-      <w:rFonts w:asciiTheme="majorHAnsi" w:eastAsiaTheme="majorEastAsia" w:hAnsiTheme="majorHAnsi" w:cstheme="majorBidi"/>
-      <w:b/>
+      <w:spacing w:after="0" w:before="200"/>
+      <w:outlineLvl w:val="3"/>
+    </w:pPr>
+    <w:rPr>
+      <w:rFonts w:asciiTheme="majorHAnsi" w:cstheme="majorBidi" w:eastAsiaTheme="majorEastAsia" w:hAnsiTheme="majorHAnsi"/>
+      <w:i/>
       <w:bCs/>
-      <w:color w:val="4F81BD" w:themeColor="accent1"/>
+      <w:color w:themeColor="accent1" w:val="4F81BD"/>
       <w:sz w:val="24"/>
       <w:szCs w:val="24"/>
     </w:rPr>
   </w:style>
-  <w:style w:type="paragraph" w:styleId="Heading5">
+  <w:style w:styleId="Heading5" w:type="paragraph">
     <w:name w:val="Heading 5"/>
     <w:basedOn w:val="Normal"/>
-    <w:next w:val="Normal"/>
+    <w:next w:val="BodyText"/>
     <w:uiPriority w:val="9"/>
     <w:unhideWhenUsed/>
     <w:qFormat/>
     <w:pPr>
       <w:keepNext/>
       <w:keepLines/>
-      <w:spacing w:before="200" w:after="0"/>
-      <w:outlineLvl w:val="1"/>
-    </w:pPr>
-    <w:rPr>
-      <w:rFonts w:asciiTheme="majorHAnsi" w:eastAsiaTheme="majorEastAsia" w:hAnsiTheme="majorHAnsi" w:cstheme="majorBidi"/>
-      <w:i/>
+      <w:spacing w:after="0" w:before="200"/>
+      <w:outlineLvl w:val="4"/>
+    </w:pPr>
+    <w:rPr>
+      <w:rFonts w:asciiTheme="majorHAnsi" w:cstheme="majorBidi" w:eastAsiaTheme="majorEastAsia" w:hAnsiTheme="majorHAnsi"/>
       <w:iCs/>
-      <w:color w:val="4F81BD" w:themeColor="accent1"/>
+      <w:color w:themeColor="accent1" w:val="4F81BD"/>
       <w:sz w:val="24"/>
       <w:szCs w:val="24"/>
     </w:rPr>
   </w:style>
-  <w:style w:type="paragraph" w:styleId="BlockQuote">
-    <w:name w:val="Block Quote"/>
-    <w:basedOn w:val="Normal"/>
-    <w:next w:val="Normal"/>
+  <w:style w:styleId="Heading6" w:type="paragraph">
+    <w:name w:val="Heading 6"/>
+    <w:basedOn w:val="Normal"/>
+    <w:next w:val="BodyText"/>
     <w:uiPriority w:val="9"/>
     <w:unhideWhenUsed/>
     <w:qFormat/>
     <w:pPr>
-      <w:spacing w:before="100" w:after="100"/>
-    </w:pPr>
-    <w:rPr>
-      <w:rFonts w:asciiTheme="majorHAnsi" w:eastAsiaTheme="majorEastAsia" w:hAnsiTheme="majorHAnsi" w:cstheme="majorBidi"/>
-      <w:bCs/>
-      <w:sz w:val="20"/>
-      <w:szCs w:val="20"/>
-    </w:rPr>
-  </w:style>
-  <w:style w:type="paragraph" w:styleId="FootnoteText">
+      <w:keepNext/>
+      <w:keepLines/>
+      <w:spacing w:after="0" w:before="200"/>
+      <w:outlineLvl w:val="5"/>
+    </w:pPr>
+    <w:rPr>
+      <w:rFonts w:asciiTheme="majorHAnsi" w:cstheme="majorBidi" w:eastAsiaTheme="majorEastAsia" w:hAnsiTheme="majorHAnsi"/>
+      <w:color w:themeColor="accent1" w:val="4F81BD"/>
+      <w:sz w:val="24"/>
+      <w:szCs w:val="24"/>
+    </w:rPr>
+  </w:style>
+  <w:style w:styleId="Heading7" w:type="paragraph">
+    <w:name w:val="Heading 7"/>
+    <w:basedOn w:val="Normal"/>
+    <w:next w:val="BodyText"/>
+    <w:uiPriority w:val="9"/>
+    <w:unhideWhenUsed/>
+    <w:qFormat/>
+    <w:pPr>
+      <w:keepNext/>
+      <w:keepLines/>
+      <w:spacing w:after="0" w:before="200"/>
+      <w:outlineLvl w:val="6"/>
+    </w:pPr>
+    <w:rPr>
+      <w:rFonts w:asciiTheme="majorHAnsi" w:cstheme="majorBidi" w:eastAsiaTheme="majorEastAsia" w:hAnsiTheme="majorHAnsi"/>
+      <w:color w:themeColor="accent1" w:val="4F81BD"/>
+      <w:sz w:val="24"/>
+      <w:szCs w:val="24"/>
+    </w:rPr>
+  </w:style>
+  <w:style w:styleId="Heading8" w:type="paragraph">
+    <w:name w:val="Heading 8"/>
+    <w:basedOn w:val="Normal"/>
+    <w:next w:val="BodyText"/>
+    <w:uiPriority w:val="9"/>
+    <w:unhideWhenUsed/>
+    <w:qFormat/>
+    <w:pPr>
+      <w:keepNext/>
+      <w:keepLines/>
+      <w:spacing w:after="0" w:before="200"/>
+      <w:outlineLvl w:val="7"/>
+    </w:pPr>
+    <w:rPr>
+      <w:rFonts w:asciiTheme="majorHAnsi" w:cstheme="majorBidi" w:eastAsiaTheme="majorEastAsia" w:hAnsiTheme="majorHAnsi"/>
+      <w:color w:themeColor="accent1" w:val="4F81BD"/>
+      <w:sz w:val="24"/>
+      <w:szCs w:val="24"/>
+    </w:rPr>
+  </w:style>
+  <w:style w:styleId="Heading9" w:type="paragraph">
+    <w:name w:val="Heading 9"/>
+    <w:basedOn w:val="Normal"/>
+    <w:next w:val="BodyText"/>
+    <w:uiPriority w:val="9"/>
+    <w:unhideWhenUsed/>
+    <w:qFormat/>
+    <w:pPr>
+      <w:keepNext/>
+      <w:keepLines/>
+      <w:spacing w:after="0" w:before="200"/>
+      <w:outlineLvl w:val="8"/>
+    </w:pPr>
+    <w:rPr>
+      <w:rFonts w:asciiTheme="majorHAnsi" w:cstheme="majorBidi" w:eastAsiaTheme="majorEastAsia" w:hAnsiTheme="majorHAnsi"/>
+      <w:color w:themeColor="accent1" w:val="4F81BD"/>
+      <w:sz w:val="24"/>
+      <w:szCs w:val="24"/>
+    </w:rPr>
+  </w:style>
+  <w:style w:styleId="BlockText" w:type="paragraph">
+    <w:name w:val="Block Text"/>
+    <w:basedOn w:val="BodyText"/>
+    <w:next w:val="BodyText"/>
+    <w:uiPriority w:val="9"/>
+    <w:unhideWhenUsed/>
+    <w:qFormat/>
+    <w:pPr>
+      <w:spacing w:after="100" w:before="100"/>
+      <w:ind w:firstLine="0" w:left="480" w:right="480"/>
+    </w:pPr>
+  </w:style>
+  <w:style w:styleId="FootnoteText" w:type="paragraph">
     <w:name w:val="Footnote Text"/>
     <w:basedOn w:val="Normal"/>
     <w:next w:val="FootnoteText"/>
@@ -563,27 +550,43 @@
     <w:unhideWhenUsed/>
     <w:qFormat/>
   </w:style>
-  <w:style w:type="character" w:default="1" w:styleId="DefaultParagraphFont">
+  <w:style w:default="1" w:styleId="DefaultParagraphFont" w:type="character">
     <w:name w:val="Default Paragraph Font"/>
     <w:semiHidden/>
     <w:unhideWhenUsed/>
   </w:style>
-  <w:style w:type="table" w:default="1" w:styleId="TableNormal">
-    <w:name w:val="Normal Table"/>
+  <w:style w:default="1" w:styleId="Table" w:type="table">
+    <w:name w:val="Table"/>
+    <w:basedOn w:val="TableNormal"/>
     <w:semiHidden/>
     <w:unhideWhenUsed/>
     <w:qFormat/>
     <w:tblPr>
-      <w:tblInd w:w="0" w:type="dxa"/>
+      <w:tblInd w:type="dxa" w:w="0"/>
       <w:tblCellMar>
-        <w:top w:w="0" w:type="dxa"/>
-        <w:left w:w="108" w:type="dxa"/>
-        <w:bottom w:w="0" w:type="dxa"/>
-        <w:right w:w="108" w:type="dxa"/>
+        <w:top w:type="dxa" w:w="0"/>
+        <w:left w:type="dxa" w:w="108"/>
+        <w:bottom w:type="dxa" w:w="0"/>
+        <w:right w:type="dxa" w:w="108"/>
       </w:tblCellMar>
     </w:tblPr>
-  </w:style>
-  <w:style w:type="paragraph" w:styleId="DefinitionTerm">
+    <w:tblStylePr w:type="firstRow">
+      <w:tblPr>
+        <w:jc w:val="left"/>
+        <w:tblInd w:type="dxa" w:w="0"/>
+      </w:tblPr>
+      <w:trPr>
+        <w:jc w:val="left"/>
+      </w:trPr>
+      <w:tcPr>
+        <w:vAlign w:val="bottom"/>
+        <w:tcBorders>
+          <w:bottom w:val="single"/>
+        </w:tcBorders>
+      </w:tcPr>
+    </w:tblStylePr>
+  </w:style>
+  <w:style w:customStyle="1" w:styleId="DefinitionTerm" w:type="paragraph">
     <w:name w:val="Definition Term"/>
     <w:basedOn w:val="Normal"/>
     <w:next w:val="Definition"/>
@@ -596,46 +599,49 @@
       <w:b/>
     </w:rPr>
   </w:style>
-  <w:style w:type="paragraph" w:styleId="Definition">
+  <w:style w:customStyle="1" w:styleId="Definition" w:type="paragraph">
     <w:name w:val="Definition"/>
     <w:basedOn w:val="Normal"/>
   </w:style>
-  <w:style w:type="paragraph" w:styleId="BodyText">
-    <w:name w:val="Body Text"/>
+  <w:style w:styleId="Caption" w:type="paragraph">
+    <w:name w:val="Caption"/>
     <w:basedOn w:val="Normal"/>
     <w:link w:val="BodyTextChar"/>
     <w:pPr>
-      <w:spacing w:after="120"/>
-    </w:pPr>
-  </w:style>
-  <w:style w:type="paragraph" w:styleId="TableCaption">
+      <w:spacing w:after="120" w:before="0"/>
+    </w:pPr>
+    <w:rPr>
+      <w:i/>
+    </w:rPr>
+  </w:style>
+  <w:style w:customStyle="1" w:styleId="TableCaption" w:type="paragraph">
     <w:name w:val="Table Caption"/>
-    <w:basedOn w:val="Normal"/>
-    <w:link w:val="BodyTextChar"/>
-    <w:pPr>
-      <w:spacing w:before="0" w:after="120"/>
-    </w:pPr>
-    <w:rPr>
-      <w:i/>
-    </w:rPr>
-  </w:style>
-  <w:style w:type="paragraph" w:styleId="ImageCaption">
+    <w:basedOn w:val="Caption"/>
+    <w:pPr>
+      <w:keepNext/>
+    </w:pPr>
+  </w:style>
+  <w:style w:customStyle="1" w:styleId="ImageCaption" w:type="paragraph">
     <w:name w:val="Image Caption"/>
-    <w:basedOn w:val="Normal"/>
-    <w:link w:val="BodyTextChar"/>
-    <w:pPr>
-      <w:spacing w:before="0" w:after="120"/>
-    </w:pPr>
-    <w:rPr>
-      <w:i/>
-    </w:rPr>
-  </w:style>
-  <w:style w:type="character" w:customStyle="1" w:styleId="BodyTextChar">
+    <w:basedOn w:val="Caption"/>
+  </w:style>
+  <w:style w:customStyle="1" w:styleId="Figure" w:type="paragraph">
+    <w:name w:val="Figure"/>
+    <w:basedOn w:val="Normal"/>
+  </w:style>
+  <w:style w:customStyle="1" w:styleId="CaptionedFigure" w:type="paragraph">
+    <w:name w:val="Captioned Figure"/>
+    <w:basedOn w:val="Figure"/>
+    <w:pPr>
+      <w:keepNext/>
+    </w:pPr>
+  </w:style>
+  <w:style w:customStyle="1" w:styleId="BodyTextChar" w:type="character">
     <w:name w:val="Body Text Char"/>
     <w:basedOn w:val="DefaultParagraphFont"/>
     <w:link w:val="BodyText"/>
   </w:style>
-  <w:style w:type="character" w:customStyle="1" w:styleId="VerbatimChar">
+  <w:style w:customStyle="1" w:styleId="VerbatimChar" w:type="character">
     <w:name w:val="Verbatim Char"/>
     <w:basedOn w:val="BodyTextChar"/>
     <w:rPr>
@@ -643,18 +649,40 @@
       <w:sz w:val="22"/>
     </w:rPr>
   </w:style>
-  <w:style w:type="character" w:customStyle="1" w:styleId="FootnoteRef">
-    <w:name w:val="Footnote Ref"/>
+  <w:style w:customStyle="1" w:styleId="SectionNumber" w:type="character">
+    <w:name w:val="Section Number"/>
     <w:basedOn w:val="BodyTextChar"/>
+  </w:style>
+  <w:style w:styleId="FootnoteReference" w:type="character">
+    <w:name w:val="Footnote Reference"/>
+    <w:basedOn w:val="BodyTextChar"/>
     <w:rPr>
       <w:vertAlign w:val="superscript"/>
     </w:rPr>
   </w:style>
-  <w:style w:type="character" w:customStyle="1" w:styleId="Link">
-    <w:name w:val="Link"/>
+  <w:style w:styleId="Hyperlink" w:type="character">
+    <w:name w:val="Hyperlink"/>
     <w:basedOn w:val="BodyTextChar"/>
     <w:rPr>
-      <w:color w:val="4F81BD" w:themeColor="accent1"/>
+      <w:color w:themeColor="accent1" w:val="4F81BD"/>
+    </w:rPr>
+  </w:style>
+  <w:style w:styleId="TOCHeading" w:type="paragraph">
+    <w:name w:val="TOC Heading"/>
+    <w:basedOn w:val="Heading1"/>
+    <w:next w:val="BodyText"/>
+    <w:uiPriority w:val="39"/>
+    <w:unhideWhenUsed/>
+    <w:qFormat/>
+    <w:pPr>
+      <w:spacing w:before="240" w:line="259" w:lineRule="auto"/>
+      <w:outlineLvl w:val="9"/>
+    </w:pPr>
+    <w:rPr>
+      <w:rFonts w:asciiTheme="majorHAnsi" w:cstheme="majorBidi" w:eastAsiaTheme="majorEastAsia" w:hAnsiTheme="majorHAnsi"/>
+      <w:b w:val="0"/>
+      <w:bCs w:val="0"/>
+      <w:color w:themeColor="accent1" w:themeShade="BF" w:val="365F91"/>
     </w:rPr>
   </w:style>
   <w:style w:type="paragraph" w:customStyle="1" w:styleId="SourceCode">
@@ -663,13 +691,15 @@
     <w:link w:val="VerbatimChar"/>
     <w:pPr>
       <w:wordWrap w:val="off"/>
+      <w:shd w:val="clear" w:fill="f8f8f8"/>
     </w:pPr>
   </w:style>
   <w:style w:type="character" w:customStyle="1" w:styleId="KeywordTok">
     <w:name w:val="KeywordTok"/>
     <w:basedOn w:val="VerbatimChar"/>
     <w:rPr>
-      <w:color w:val="007020"/>
+      <w:color w:val="204a87"/>
+      <w:shd w:val="clear" w:fill="f8f8f8"/>
       <w:b/>
     </w:rPr>
   </w:style>
@@ -677,49 +707,125 @@
     <w:name w:val="DataTypeTok"/>
     <w:basedOn w:val="VerbatimChar"/>
     <w:rPr>
-      <w:color w:val="902000"/>
+      <w:color w:val="204a87"/>
+      <w:shd w:val="clear" w:fill="f8f8f8"/>
     </w:rPr>
   </w:style>
   <w:style w:type="character" w:customStyle="1" w:styleId="DecValTok">
     <w:name w:val="DecValTok"/>
     <w:basedOn w:val="VerbatimChar"/>
     <w:rPr>
-      <w:color w:val="40a070"/>
+      <w:color w:val="0000cf"/>
+      <w:shd w:val="clear" w:fill="f8f8f8"/>
     </w:rPr>
   </w:style>
   <w:style w:type="character" w:customStyle="1" w:styleId="BaseNTok">
     <w:name w:val="BaseNTok"/>
     <w:basedOn w:val="VerbatimChar"/>
     <w:rPr>
-      <w:color w:val="40a070"/>
+      <w:color w:val="0000cf"/>
+      <w:shd w:val="clear" w:fill="f8f8f8"/>
     </w:rPr>
   </w:style>
   <w:style w:type="character" w:customStyle="1" w:styleId="FloatTok">
     <w:name w:val="FloatTok"/>
     <w:basedOn w:val="VerbatimChar"/>
     <w:rPr>
-      <w:color w:val="40a070"/>
+      <w:color w:val="0000cf"/>
+      <w:shd w:val="clear" w:fill="f8f8f8"/>
+    </w:rPr>
+  </w:style>
+  <w:style w:type="character" w:customStyle="1" w:styleId="ConstantTok">
+    <w:name w:val="ConstantTok"/>
+    <w:basedOn w:val="VerbatimChar"/>
+    <w:rPr>
+      <w:color w:val="000000"/>
+      <w:shd w:val="clear" w:fill="f8f8f8"/>
     </w:rPr>
   </w:style>
   <w:style w:type="character" w:customStyle="1" w:styleId="CharTok">
     <w:name w:val="CharTok"/>
     <w:basedOn w:val="VerbatimChar"/>
     <w:rPr>
-      <w:color w:val="4070a0"/>
+      <w:color w:val="4e9a06"/>
+      <w:shd w:val="clear" w:fill="f8f8f8"/>
+    </w:rPr>
+  </w:style>
+  <w:style w:type="character" w:customStyle="1" w:styleId="SpecialCharTok">
+    <w:name w:val="SpecialCharTok"/>
+    <w:basedOn w:val="VerbatimChar"/>
+    <w:rPr>
+      <w:color w:val="000000"/>
+      <w:shd w:val="clear" w:fill="f8f8f8"/>
     </w:rPr>
   </w:style>
   <w:style w:type="character" w:customStyle="1" w:styleId="StringTok">
     <w:name w:val="StringTok"/>
     <w:basedOn w:val="VerbatimChar"/>
     <w:rPr>
-      <w:color w:val="4070a0"/>
+      <w:color w:val="4e9a06"/>
+      <w:shd w:val="clear" w:fill="f8f8f8"/>
+    </w:rPr>
+  </w:style>
+  <w:style w:type="character" w:customStyle="1" w:styleId="VerbatimStringTok">
+    <w:name w:val="VerbatimStringTok"/>
+    <w:basedOn w:val="VerbatimChar"/>
+    <w:rPr>
+      <w:color w:val="4e9a06"/>
+      <w:shd w:val="clear" w:fill="f8f8f8"/>
+    </w:rPr>
+  </w:style>
+  <w:style w:type="character" w:customStyle="1" w:styleId="SpecialStringTok">
+    <w:name w:val="SpecialStringTok"/>
+    <w:basedOn w:val="VerbatimChar"/>
+    <w:rPr>
+      <w:color w:val="4e9a06"/>
+      <w:shd w:val="clear" w:fill="f8f8f8"/>
+    </w:rPr>
+  </w:style>
+  <w:style w:type="character" w:customStyle="1" w:styleId="ImportTok">
+    <w:name w:val="ImportTok"/>
+    <w:basedOn w:val="VerbatimChar"/>
+    <w:rPr>
+      <w:shd w:val="clear" w:fill="f8f8f8"/>
     </w:rPr>
   </w:style>
   <w:style w:type="character" w:customStyle="1" w:styleId="CommentTok">
     <w:name w:val="CommentTok"/>
     <w:basedOn w:val="VerbatimChar"/>
     <w:rPr>
-      <w:color w:val="60a0b0"/>
+      <w:color w:val="8f5902"/>
+      <w:shd w:val="clear" w:fill="f8f8f8"/>
+      <w:i/>
+    </w:rPr>
+  </w:style>
+  <w:style w:type="character" w:customStyle="1" w:styleId="DocumentationTok">
+    <w:name w:val="DocumentationTok"/>
+    <w:basedOn w:val="VerbatimChar"/>
+    <w:rPr>
+      <w:color w:val="8f5902"/>
+      <w:shd w:val="clear" w:fill="f8f8f8"/>
+      <w:b/>
+      <w:i/>
+    </w:rPr>
+  </w:style>
+  <w:style w:type="character" w:customStyle="1" w:styleId="AnnotationTok">
+    <w:name w:val="AnnotationTok"/>
+    <w:basedOn w:val="VerbatimChar"/>
+    <w:rPr>
+      <w:color w:val="8f5902"/>
+      <w:shd w:val="clear" w:fill="f8f8f8"/>
+      <w:b/>
+      <w:i/>
+    </w:rPr>
+  </w:style>
+  <w:style w:type="character" w:customStyle="1" w:styleId="CommentVarTok">
+    <w:name w:val="CommentVarTok"/>
+    <w:basedOn w:val="VerbatimChar"/>
+    <w:rPr>
+      <w:color w:val="8f5902"/>
+      <w:shd w:val="clear" w:fill="f8f8f8"/>
+      <w:b/>
       <w:i/>
     </w:rPr>
   </w:style>
@@ -727,152 +833,115 @@
     <w:name w:val="OtherTok"/>
     <w:basedOn w:val="VerbatimChar"/>
     <w:rPr>
-      <w:color w:val="007020"/>
+      <w:color w:val="8f5902"/>
+      <w:shd w:val="clear" w:fill="f8f8f8"/>
+    </w:rPr>
+  </w:style>
+  <w:style w:type="character" w:customStyle="1" w:styleId="FunctionTok">
+    <w:name w:val="FunctionTok"/>
+    <w:basedOn w:val="VerbatimChar"/>
+    <w:rPr>
+      <w:color w:val="000000"/>
+      <w:shd w:val="clear" w:fill="f8f8f8"/>
+    </w:rPr>
+  </w:style>
+  <w:style w:type="character" w:customStyle="1" w:styleId="VariableTok">
+    <w:name w:val="VariableTok"/>
+    <w:basedOn w:val="VerbatimChar"/>
+    <w:rPr>
+      <w:color w:val="000000"/>
+      <w:shd w:val="clear" w:fill="f8f8f8"/>
+    </w:rPr>
+  </w:style>
+  <w:style w:type="character" w:customStyle="1" w:styleId="ControlFlowTok">
+    <w:name w:val="ControlFlowTok"/>
+    <w:basedOn w:val="VerbatimChar"/>
+    <w:rPr>
+      <w:color w:val="204a87"/>
+      <w:shd w:val="clear" w:fill="f8f8f8"/>
+      <w:b/>
+    </w:rPr>
+  </w:style>
+  <w:style w:type="character" w:customStyle="1" w:styleId="OperatorTok">
+    <w:name w:val="OperatorTok"/>
+    <w:basedOn w:val="VerbatimChar"/>
+    <w:rPr>
+      <w:color w:val="ce5c00"/>
+      <w:shd w:val="clear" w:fill="f8f8f8"/>
+      <w:b/>
+    </w:rPr>
+  </w:style>
+  <w:style w:type="character" w:customStyle="1" w:styleId="BuiltInTok">
+    <w:name w:val="BuiltInTok"/>
+    <w:basedOn w:val="VerbatimChar"/>
+    <w:rPr>
+      <w:shd w:val="clear" w:fill="f8f8f8"/>
+    </w:rPr>
+  </w:style>
+  <w:style w:type="character" w:customStyle="1" w:styleId="ExtensionTok">
+    <w:name w:val="ExtensionTok"/>
+    <w:basedOn w:val="VerbatimChar"/>
+    <w:rPr>
+      <w:shd w:val="clear" w:fill="f8f8f8"/>
+    </w:rPr>
+  </w:style>
+  <w:style w:type="character" w:customStyle="1" w:styleId="PreprocessorTok">
+    <w:name w:val="PreprocessorTok"/>
+    <w:basedOn w:val="VerbatimChar"/>
+    <w:rPr>
+      <w:color w:val="8f5902"/>
+      <w:shd w:val="clear" w:fill="f8f8f8"/>
+      <w:i/>
+    </w:rPr>
+  </w:style>
+  <w:style w:type="character" w:customStyle="1" w:styleId="AttributeTok">
+    <w:name w:val="AttributeTok"/>
+    <w:basedOn w:val="VerbatimChar"/>
+    <w:rPr>
+      <w:color w:val="c4a000"/>
+      <w:shd w:val="clear" w:fill="f8f8f8"/>
+    </w:rPr>
+  </w:style>
+  <w:style w:type="character" w:customStyle="1" w:styleId="RegionMarkerTok">
+    <w:name w:val="RegionMarkerTok"/>
+    <w:basedOn w:val="VerbatimChar"/>
+    <w:rPr>
+      <w:shd w:val="clear" w:fill="f8f8f8"/>
+    </w:rPr>
+  </w:style>
+  <w:style w:type="character" w:customStyle="1" w:styleId="InformationTok">
+    <w:name w:val="InformationTok"/>
+    <w:basedOn w:val="VerbatimChar"/>
+    <w:rPr>
+      <w:color w:val="8f5902"/>
+      <w:shd w:val="clear" w:fill="f8f8f8"/>
+      <w:b/>
+      <w:i/>
+    </w:rPr>
+  </w:style>
+  <w:style w:type="character" w:customStyle="1" w:styleId="WarningTok">
+    <w:name w:val="WarningTok"/>
+    <w:basedOn w:val="VerbatimChar"/>
+    <w:rPr>
+      <w:color w:val="8f5902"/>
+      <w:shd w:val="clear" w:fill="f8f8f8"/>
+      <w:b/>
+      <w:i/>
     </w:rPr>
   </w:style>
   <w:style w:type="character" w:customStyle="1" w:styleId="AlertTok">
     <w:name w:val="AlertTok"/>
     <w:basedOn w:val="VerbatimChar"/>
     <w:rPr>
-      <w:color w:val="ff0000"/>
-      <w:b/>
-    </w:rPr>
-  </w:style>
-  <w:style w:type="character" w:customStyle="1" w:styleId="FunctionTok">
-    <w:name w:val="FunctionTok"/>
-    <w:basedOn w:val="VerbatimChar"/>
-    <w:rPr>
-      <w:color w:val="06287e"/>
-    </w:rPr>
-  </w:style>
-  <w:style w:type="character" w:customStyle="1" w:styleId="RegionMarkerTok">
-    <w:name w:val="RegionMarkerTok"/>
-    <w:basedOn w:val="VerbatimChar"/>
-    <w:rPr/>
+      <w:color w:val="ef2929"/>
+      <w:shd w:val="clear" w:fill="f8f8f8"/>
+    </w:rPr>
   </w:style>
   <w:style w:type="character" w:customStyle="1" w:styleId="ErrorTok">
     <w:name w:val="ErrorTok"/>
     <w:basedOn w:val="VerbatimChar"/>
     <w:rPr>
-      <w:color w:val="ff0000"/>
-      <w:b/>
-    </w:rPr>
-  </w:style>
-  <w:style w:type="character" w:customStyle="1" w:styleId="NormalTok">
-    <w:name w:val="NormalTok"/>
-    <w:basedOn w:val="VerbatimChar"/>
-    <w:rPr/>
-  </w:style>
-  <w:style w:type="paragraph" w:customStyle="1" w:styleId="SourceCode">
-    <w:name w:val="Source Code"/>
-    <w:basedOn w:val="Normal"/>
-    <w:link w:val="VerbatimChar"/>
-    <w:pPr>
-      <w:wordWrap w:val="off"/>
-      <w:shd w:val="clear" w:fill="f8f8f8"/>
-    </w:pPr>
-  </w:style>
-  <w:style w:type="character" w:customStyle="1" w:styleId="KeywordTok">
-    <w:name w:val="KeywordTok"/>
-    <w:basedOn w:val="VerbatimChar"/>
-    <w:rPr>
-      <w:color w:val="204a87"/>
-      <w:shd w:val="clear" w:fill="f8f8f8"/>
-      <w:b/>
-    </w:rPr>
-  </w:style>
-  <w:style w:type="character" w:customStyle="1" w:styleId="DataTypeTok">
-    <w:name w:val="DataTypeTok"/>
-    <w:basedOn w:val="VerbatimChar"/>
-    <w:rPr>
-      <w:color w:val="204a87"/>
-      <w:shd w:val="clear" w:fill="f8f8f8"/>
-    </w:rPr>
-  </w:style>
-  <w:style w:type="character" w:customStyle="1" w:styleId="DecValTok">
-    <w:name w:val="DecValTok"/>
-    <w:basedOn w:val="VerbatimChar"/>
-    <w:rPr>
-      <w:color w:val="0000cf"/>
-      <w:shd w:val="clear" w:fill="f8f8f8"/>
-    </w:rPr>
-  </w:style>
-  <w:style w:type="character" w:customStyle="1" w:styleId="BaseNTok">
-    <w:name w:val="BaseNTok"/>
-    <w:basedOn w:val="VerbatimChar"/>
-    <w:rPr>
-      <w:color w:val="0000cf"/>
-      <w:shd w:val="clear" w:fill="f8f8f8"/>
-    </w:rPr>
-  </w:style>
-  <w:style w:type="character" w:customStyle="1" w:styleId="FloatTok">
-    <w:name w:val="FloatTok"/>
-    <w:basedOn w:val="VerbatimChar"/>
-    <w:rPr>
-      <w:color w:val="0000cf"/>
-      <w:shd w:val="clear" w:fill="f8f8f8"/>
-    </w:rPr>
-  </w:style>
-  <w:style w:type="character" w:customStyle="1" w:styleId="CharTok">
-    <w:name w:val="CharTok"/>
-    <w:basedOn w:val="VerbatimChar"/>
-    <w:rPr>
-      <w:color w:val="4e9a06"/>
-      <w:shd w:val="clear" w:fill="f8f8f8"/>
-    </w:rPr>
-  </w:style>
-  <w:style w:type="character" w:customStyle="1" w:styleId="StringTok">
-    <w:name w:val="StringTok"/>
-    <w:basedOn w:val="VerbatimChar"/>
-    <w:rPr>
-      <w:color w:val="4e9a06"/>
-      <w:shd w:val="clear" w:fill="f8f8f8"/>
-    </w:rPr>
-  </w:style>
-  <w:style w:type="character" w:customStyle="1" w:styleId="CommentTok">
-    <w:name w:val="CommentTok"/>
-    <w:basedOn w:val="VerbatimChar"/>
-    <w:rPr>
-      <w:color w:val="8f5902"/>
-      <w:shd w:val="clear" w:fill="f8f8f8"/>
-      <w:i/>
-    </w:rPr>
-  </w:style>
-  <w:style w:type="character" w:customStyle="1" w:styleId="OtherTok">
-    <w:name w:val="OtherTok"/>
-    <w:basedOn w:val="VerbatimChar"/>
-    <w:rPr>
-      <w:color w:val="8f5902"/>
-      <w:shd w:val="clear" w:fill="f8f8f8"/>
-    </w:rPr>
-  </w:style>
-  <w:style w:type="character" w:customStyle="1" w:styleId="AlertTok">
-    <w:name w:val="AlertTok"/>
-    <w:basedOn w:val="VerbatimChar"/>
-    <w:rPr>
-      <w:color w:val="ef2929"/>
-      <w:shd w:val="clear" w:fill="f8f8f8"/>
-    </w:rPr>
-  </w:style>
-  <w:style w:type="character" w:customStyle="1" w:styleId="FunctionTok">
-    <w:name w:val="FunctionTok"/>
-    <w:basedOn w:val="VerbatimChar"/>
-    <w:rPr>
-      <w:color w:val="000000"/>
-      <w:shd w:val="clear" w:fill="f8f8f8"/>
-    </w:rPr>
-  </w:style>
-  <w:style w:type="character" w:customStyle="1" w:styleId="RegionMarkerTok">
-    <w:name w:val="RegionMarkerTok"/>
-    <w:basedOn w:val="VerbatimChar"/>
-    <w:rPr>
-      <w:shd w:val="clear" w:fill="f8f8f8"/>
-    </w:rPr>
-  </w:style>
-  <w:style w:type="character" w:customStyle="1" w:styleId="ErrorTok">
-    <w:name w:val="ErrorTok"/>
-    <w:basedOn w:val="VerbatimChar"/>
-    <w:rPr>
+      <w:color w:val="a40000"/>
       <w:shd w:val="clear" w:fill="f8f8f8"/>
       <w:b/>
     </w:rPr>

</xml_diff>